<commit_message>
Updated progress report and added separate progress report gantt chart.
</commit_message>
<xml_diff>
--- a/docs/RoboWarsProgressReport.docx
+++ b/docs/RoboWarsProgressReport.docx
@@ -96,14 +96,6 @@
         </w:rPr>
         <w:br/>
       </w:r>
-      <w:r>
-        <w:rPr>
-          <w:b/>
-          <w:sz w:val="28"/>
-          <w:szCs w:val="28"/>
-        </w:rPr>
-        <w:t>Draft #1</w:t>
-      </w:r>
     </w:p>
     <w:p>
       <w:pPr>
@@ -205,16 +197,52 @@
           <w:szCs w:val="28"/>
         </w:rPr>
         <w:br/>
-        <w:t>Alexander Dinardo - 100737587</w:t>
-      </w:r>
+        <w:t xml:space="preserve">Alexander </w:t>
+      </w:r>
+      <w:proofErr w:type="spellStart"/>
       <w:r>
         <w:rPr>
           <w:b/>
           <w:sz w:val="28"/>
           <w:szCs w:val="28"/>
         </w:rPr>
+        <w:t>Dinardo</w:t>
+      </w:r>
+      <w:proofErr w:type="spellEnd"/>
+      <w:r>
+        <w:rPr>
+          <w:b/>
+          <w:sz w:val="28"/>
+          <w:szCs w:val="28"/>
+        </w:rPr>
+        <w:t xml:space="preserve"> - 100737587</w:t>
+      </w:r>
+      <w:r>
+        <w:rPr>
+          <w:b/>
+          <w:sz w:val="28"/>
+          <w:szCs w:val="28"/>
+        </w:rPr>
         <w:br/>
-        <w:t>Steven Legere - 100735141</w:t>
+        <w:t xml:space="preserve">Steven </w:t>
+      </w:r>
+      <w:proofErr w:type="spellStart"/>
+      <w:r>
+        <w:rPr>
+          <w:b/>
+          <w:sz w:val="28"/>
+          <w:szCs w:val="28"/>
+        </w:rPr>
+        <w:t>Legere</w:t>
+      </w:r>
+      <w:proofErr w:type="spellEnd"/>
+      <w:r>
+        <w:rPr>
+          <w:b/>
+          <w:sz w:val="28"/>
+          <w:szCs w:val="28"/>
+        </w:rPr>
+        <w:t xml:space="preserve"> - 100735141</w:t>
       </w:r>
       <w:r>
         <w:rPr>
@@ -287,7 +315,23 @@
         <w:t xml:space="preserve">for the RoboWars fourth year engineering project. </w:t>
       </w:r>
       <w:r>
-        <w:t xml:space="preserve">The RoboWars project is under development by a team consisting of Alexander Craig, Alexander Dinardo, Steve Legere, and Mike Wright. </w:t>
+        <w:t xml:space="preserve">The RoboWars project is under development by a team consisting of Alexander Craig, Alexander </w:t>
+      </w:r>
+      <w:proofErr w:type="spellStart"/>
+      <w:r>
+        <w:t>Dinardo</w:t>
+      </w:r>
+      <w:proofErr w:type="spellEnd"/>
+      <w:r>
+        <w:t xml:space="preserve">, Steve </w:t>
+      </w:r>
+      <w:proofErr w:type="spellStart"/>
+      <w:r>
+        <w:t>Legere</w:t>
+      </w:r>
+      <w:proofErr w:type="spellEnd"/>
+      <w:r>
+        <w:t xml:space="preserve">, and Mike Wright. </w:t>
       </w:r>
       <w:r>
         <w:t>The report covers the development</w:t>
@@ -400,7 +444,78 @@
     </w:p>
     <w:p>
       <w:r>
-        <w:t>A Lego Mindstorm NXT 2.0 robot kit has been purchased and used to construct a custom built RoboWars robot. This robot uses a 3-point wheelbase, and runs a custom firmware provided by the open source LeJOS project. LeJOS provides a Java virtual machine which runs on a Lego NXT Intelligent Brick, as well as libraries for dead reckoning position tracking. The use of Java on the NXT robot has greatly eased communication with the Java server code, although custom IO code was required as LeJOS provides limited implementations of the standard Java input and output streams. The LeJOS dead reckoning code was also customized to account for the geared wheel configuration used by the RoboWars robot.</w:t>
+        <w:t xml:space="preserve">The first two weeks of development were spent on formal design work and preparing funding proposals. RoboWars successfully secured </w:t>
+      </w:r>
+      <w:r>
+        <w:t>$975.07</w:t>
+      </w:r>
+      <w:r>
+        <w:t xml:space="preserve"> of funding from the CUESEF equipment fund. A number of design documents were prepared, and a </w:t>
+      </w:r>
+      <w:r>
+        <w:t>well documented</w:t>
+      </w:r>
+      <w:r>
+        <w:t xml:space="preserve"> </w:t>
+      </w:r>
+      <w:r>
+        <w:t xml:space="preserve">base </w:t>
+      </w:r>
+      <w:r>
+        <w:t>design has been a significant factor in keeping the project on the originally determined schedule.</w:t>
+      </w:r>
+    </w:p>
+    <w:p>
+      <w:r>
+        <w:t xml:space="preserve">A Lego </w:t>
+      </w:r>
+      <w:proofErr w:type="spellStart"/>
+      <w:r>
+        <w:t>Mindstorm</w:t>
+      </w:r>
+      <w:proofErr w:type="spellEnd"/>
+      <w:r>
+        <w:t xml:space="preserve"> NXT 2.0 robot kit has been purchased and used to construct a custom built RoboWars robot. This robot uses a 3-point wheelbase, and runs a custom firmware provided by the open source </w:t>
+      </w:r>
+      <w:proofErr w:type="spellStart"/>
+      <w:r>
+        <w:t>LeJOS</w:t>
+      </w:r>
+      <w:proofErr w:type="spellEnd"/>
+      <w:r>
+        <w:t xml:space="preserve"> project. </w:t>
+      </w:r>
+      <w:proofErr w:type="spellStart"/>
+      <w:r>
+        <w:t>LeJOS</w:t>
+      </w:r>
+      <w:proofErr w:type="spellEnd"/>
+      <w:r>
+        <w:t xml:space="preserve"> provides a Java virtual machine which runs on a Lego NXT Intelligent Brick, as well as libraries for dead reckoning position tracking. The use of Java on the NXT robot has greatly eased communication with the Java server </w:t>
+      </w:r>
+      <w:proofErr w:type="gramStart"/>
+      <w:r>
+        <w:t>code,</w:t>
+      </w:r>
+      <w:proofErr w:type="gramEnd"/>
+      <w:r>
+        <w:t xml:space="preserve"> although custom IO code was required as </w:t>
+      </w:r>
+      <w:proofErr w:type="spellStart"/>
+      <w:r>
+        <w:t>LeJOS</w:t>
+      </w:r>
+      <w:proofErr w:type="spellEnd"/>
+      <w:r>
+        <w:t xml:space="preserve"> provides limited implementations of the standard Java input and output streams. The </w:t>
+      </w:r>
+      <w:proofErr w:type="spellStart"/>
+      <w:r>
+        <w:t>LeJOS</w:t>
+      </w:r>
+      <w:proofErr w:type="spellEnd"/>
+      <w:r>
+        <w:t xml:space="preserve"> dead reckoning code was also customized to account for the geared wheel configuration used by the RoboWars robot.</w:t>
       </w:r>
     </w:p>
     <w:p>
@@ -417,7 +532,11 @@
         <w:t xml:space="preserve"> USB and Bluetooth connections. </w:t>
       </w:r>
       <w:r>
-        <w:t xml:space="preserve">Mechanisms have been successfully established for the game server to transmit commands to the NXT robot, and for the NXT robot to send position data to the game server. </w:t>
+        <w:t xml:space="preserve">Mechanisms have been successfully established for the game server to transmit commands to the </w:t>
+      </w:r>
+      <w:r>
+        <w:lastRenderedPageBreak/>
+        <w:t xml:space="preserve">NXT robot, and for the NXT robot to send position data to the game server. </w:t>
       </w:r>
       <w:r>
         <w:t>This accounts for all scheduled phase one robot development, as well as much of the work scheduled for phase two.</w:t>
@@ -425,11 +544,7 @@
     </w:p>
     <w:p>
       <w:r>
-        <w:t xml:space="preserve">All phase one objectives for game server development have been met. A server lobby has been implemented to manage active connections with users and robots. This lobby allows users to exchange chat messages, adjust </w:t>
-      </w:r>
-      <w:r>
-        <w:lastRenderedPageBreak/>
-        <w:t>game settings and launch virtual gameplay. This server lobby can be monitored through a Swing GUI provided on the server machine. The pairing procedure between users and remote robots has been implemented, which was originally scheduled for phase two.</w:t>
+        <w:t>All phase one objectives for game server development have been met. A server lobby has been implemented to manage active connections with users and robots. This lobby allows users to exchange chat messages, adjust game settings and launch virtual gameplay. This server lobby can be monitored through a Swing GUI provided on the server machine. The pairing procedure between users and remote robots has been implemented, which was originally scheduled for phase two.</w:t>
       </w:r>
     </w:p>
     <w:p>
@@ -445,27 +560,39 @@
       <w:r>
         <w:t xml:space="preserve"> “</w:t>
       </w:r>
+      <w:proofErr w:type="spellStart"/>
       <w:r>
         <w:t>LightCycles</w:t>
       </w:r>
+      <w:proofErr w:type="spellEnd"/>
       <w:r>
         <w:t>”</w:t>
       </w:r>
       <w:r>
-        <w:t xml:space="preserve"> and “FreeTest”. </w:t>
-      </w:r>
-      <w:r>
-        <w:t xml:space="preserve">“FreeTest” is a game mode whose purpose is merely to test all functionality of the virtual world and robot movement. </w:t>
+        <w:t xml:space="preserve"> and “</w:t>
+      </w:r>
+      <w:proofErr w:type="spellStart"/>
+      <w:r>
+        <w:t>FreeTest</w:t>
+      </w:r>
+      <w:proofErr w:type="spellEnd"/>
+      <w:r>
+        <w:t xml:space="preserve">”. </w:t>
+      </w:r>
+      <w:r>
+        <w:t>“</w:t>
+      </w:r>
+      <w:proofErr w:type="spellStart"/>
+      <w:r>
+        <w:t>FreeTest</w:t>
+      </w:r>
+      <w:proofErr w:type="spellEnd"/>
+      <w:r>
+        <w:t xml:space="preserve">” is a game mode whose purpose is merely to test all functionality of the virtual world and robot movement. </w:t>
       </w:r>
       <w:r>
         <w:t xml:space="preserve">Both the user and the virtual world can generate and transmit commands to the remote robots in real time. </w:t>
       </w:r>
-      <w:r>
-        <w:t>These commands include priority levels so that the user or game model can override existing robot commands as appropriate.</w:t>
-      </w:r>
-      <w:r>
-        <w:t xml:space="preserve"> </w:t>
-      </w:r>
     </w:p>
     <w:p>
       <w:r>
@@ -475,7 +602,7 @@
         <w:t>begun, despite this work being scheduled for phase two. A</w:t>
       </w:r>
       <w:r>
-        <w:t xml:space="preserve"> basic GUI has been implemented and moderately tested, the MVC design architecture has been implemented, and the TCP communication framework is complete. The application layout has been implemented in XML in order to maximize modifiability, to keep the layout organized, and to provide ease-of-access to future developers. The client has only been tested over a virtual network implemented by the Android emulator (shipped with Android SDK).</w:t>
+        <w:t xml:space="preserve"> basic GUI has been implemented and moderately tested, the MVC design architecture has been implemented, and the TCP communication framework is complete. The application layout has been implemented in XML in order to maximize modifiability, to keep the layout organized, and to provide ease-of-access to future developers. The client has only been tested over a virtual network implemented by the Android emulator.</w:t>
       </w:r>
     </w:p>
     <w:p>
@@ -514,10 +641,13 @@
         <w:t>In the ne</w:t>
       </w:r>
       <w:r>
-        <w:t>xt work period the project also</w:t>
-      </w:r>
-      <w:r>
-        <w:t xml:space="preserve"> to test the Android client on actual smart phone hardware, as well as expand unit tests to cover the majority of the implementation</w:t>
+        <w:t xml:space="preserve">xt work period the project </w:t>
+      </w:r>
+      <w:r>
+        <w:t>will</w:t>
+      </w:r>
+      <w:r>
+        <w:t xml:space="preserve"> test the Android client on actual smart phone hardware, as well as expand unit tests to cover the majority of the implementation</w:t>
       </w:r>
     </w:p>
     <w:p>
@@ -571,18 +701,9 @@
           <w:sz w:val="96"/>
           <w:szCs w:val="96"/>
         </w:rPr>
-      </w:pPr>
-    </w:p>
-    <w:p>
-      <w:pPr>
-        <w:spacing w:after="0" w:line="240" w:lineRule="auto"/>
-        <w:jc w:val="center"/>
-        <w:rPr>
-          <w:sz w:val="96"/>
-          <w:szCs w:val="96"/>
-        </w:rPr>
         <w:sectPr>
-          <w:footerReference w:type="default" r:id="rId10"/>
+          <w:headerReference w:type="default" r:id="rId10"/>
+          <w:footerReference w:type="default" r:id="rId11"/>
           <w:type w:val="continuous"/>
           <w:pgSz w:w="12240" w:h="15840"/>
           <w:pgMar w:top="1440" w:right="1080" w:bottom="1440" w:left="1080" w:header="708" w:footer="708" w:gutter="0"/>
@@ -591,59 +712,84 @@
           <w:docGrid w:linePitch="360"/>
         </w:sectPr>
       </w:pPr>
-      <w:r>
+    </w:p>
+    <w:p>
+      <w:pPr>
+        <w:spacing w:after="0" w:line="240" w:lineRule="auto"/>
+        <w:jc w:val="center"/>
         <w:rPr>
           <w:sz w:val="96"/>
           <w:szCs w:val="96"/>
         </w:rPr>
-        <w:t>Appendix A</w:t>
-      </w:r>
-      <w:r>
-        <w:rPr>
-          <w:sz w:val="96"/>
-          <w:szCs w:val="96"/>
-        </w:rPr>
-        <w:br/>
-        <w:t>Development Schedule</w:t>
-      </w:r>
-    </w:p>
-    <w:p>
-      <w:pPr>
-        <w:spacing w:after="0" w:line="240" w:lineRule="auto"/>
-        <w:jc w:val="center"/>
-        <w:rPr>
-          <w:sz w:val="96"/>
-          <w:szCs w:val="96"/>
-        </w:rPr>
-      </w:pPr>
-    </w:p>
-    <w:p>
-      <w:pPr>
-        <w:spacing w:after="0" w:line="240" w:lineRule="auto"/>
-        <w:rPr>
-          <w:sz w:val="96"/>
-          <w:szCs w:val="96"/>
-        </w:rPr>
-      </w:pPr>
-      <w:r>
-        <w:rPr>
-          <w:sz w:val="96"/>
-          <w:szCs w:val="96"/>
-        </w:rPr>
-        <w:br w:type="page"/>
-      </w:r>
-    </w:p>
-    <w:p>
-      <w:pPr>
-        <w:spacing w:after="0" w:line="240" w:lineRule="auto"/>
         <w:sectPr>
-          <w:footerReference w:type="default" r:id="rId11"/>
           <w:type w:val="continuous"/>
           <w:pgSz w:w="12240" w:h="15840"/>
           <w:pgMar w:top="1440" w:right="1080" w:bottom="1440" w:left="1080" w:header="708" w:footer="708" w:gutter="0"/>
+          <w:pgNumType w:start="1"/>
           <w:cols w:space="708"/>
           <w:docGrid w:linePitch="360"/>
         </w:sectPr>
+      </w:pPr>
+      <w:r>
+        <w:rPr>
+          <w:sz w:val="96"/>
+          <w:szCs w:val="96"/>
+        </w:rPr>
+        <w:lastRenderedPageBreak/>
+        <w:t>Appendix A</w:t>
+      </w:r>
+      <w:r>
+        <w:rPr>
+          <w:sz w:val="96"/>
+          <w:szCs w:val="96"/>
+        </w:rPr>
+        <w:br/>
+      </w:r>
+      <w:r>
+        <w:rPr>
+          <w:sz w:val="96"/>
+          <w:szCs w:val="96"/>
+        </w:rPr>
+        <w:t xml:space="preserve">Updated </w:t>
+      </w:r>
+      <w:r>
+        <w:rPr>
+          <w:sz w:val="96"/>
+          <w:szCs w:val="96"/>
+        </w:rPr>
+        <w:t>Development Schedule</w:t>
+      </w:r>
+    </w:p>
+    <w:p>
+      <w:pPr>
+        <w:spacing w:after="0" w:line="240" w:lineRule="auto"/>
+        <w:jc w:val="center"/>
+        <w:rPr>
+          <w:sz w:val="96"/>
+          <w:szCs w:val="96"/>
+        </w:rPr>
+      </w:pPr>
+    </w:p>
+    <w:p>
+      <w:pPr>
+        <w:spacing w:after="0" w:line="240" w:lineRule="auto"/>
+        <w:rPr>
+          <w:sz w:val="96"/>
+          <w:szCs w:val="96"/>
+        </w:rPr>
+      </w:pPr>
+      <w:r>
+        <w:rPr>
+          <w:sz w:val="96"/>
+          <w:szCs w:val="96"/>
+        </w:rPr>
+        <w:br w:type="page"/>
+      </w:r>
+    </w:p>
+    <w:p>
+      <w:pPr>
+        <w:spacing w:after="0" w:line="240" w:lineRule="auto"/>
+        <w:jc w:val="center"/>
       </w:pPr>
       <w:r>
         <w:rPr>
@@ -670,48 +816,19 @@
             <v:path o:extrusionok="f" gradientshapeok="t" o:connecttype="rect"/>
             <o:lock v:ext="edit" aspectratio="t"/>
           </v:shapetype>
-          <v:shape id="_x0000_s1034" type="#_x0000_t75" style="position:absolute;margin-left:-24.75pt;margin-top:52.5pt;width:552.75pt;height:589.5pt;z-index:251660288" wrapcoords="32 83 0 21476 21342 21476 21310 83 32 83">
+          <v:shape id="_x0000_s1035" type="#_x0000_t75" style="position:absolute;left:0;text-align:left;margin-left:0;margin-top:0;width:551.25pt;height:635.25pt;z-index:251660288;mso-position-horizontal:center;mso-position-horizontal-relative:text;mso-position-vertical:absolute;mso-position-vertical-relative:text">
             <v:imagedata r:id="rId12" o:title=""/>
-            <w10:wrap type="tight"/>
+            <w10:wrap type="square"/>
           </v:shape>
-          <o:OLEObject Type="Embed" ProgID="Visio.Drawing.11" ShapeID="_x0000_s1034" DrawAspect="Content" ObjectID="_1352141157" r:id="rId13"/>
+          <o:OLEObject Type="Embed" ProgID="Visio.Drawing.11" ShapeID="_x0000_s1035" DrawAspect="Content" ObjectID="_1352713625" r:id="rId13"/>
         </w:pict>
       </w:r>
-      <w:r>
-        <w:br/>
-      </w:r>
-    </w:p>
-    <w:p>
-      <w:pPr>
-        <w:spacing w:after="0" w:line="240" w:lineRule="auto"/>
-      </w:pPr>
-      <w:r>
-        <w:t xml:space="preserve">Note: Phase </w:t>
-      </w:r>
-      <w:r>
-        <w:t>two</w:t>
-      </w:r>
-      <w:r>
-        <w:t xml:space="preserve"> work is padded with an extra two</w:t>
-      </w:r>
-      <w:r>
-        <w:t xml:space="preserve"> weeks to account for delays due to </w:t>
-      </w:r>
-      <w:r>
-        <w:t xml:space="preserve">exams and </w:t>
-      </w:r>
-      <w:r>
-        <w:t>Christmas holidays.</w:t>
-      </w:r>
-      <w:r>
-        <w:br/>
-      </w:r>
     </w:p>
     <w:sectPr>
+      <w:headerReference w:type="default" r:id="rId14"/>
       <w:type w:val="continuous"/>
       <w:pgSz w:w="12240" w:h="15840"/>
       <w:pgMar w:top="1440" w:right="1080" w:bottom="1440" w:left="1080" w:header="708" w:footer="708" w:gutter="0"/>
-      <w:pgNumType w:start="1"/>
       <w:cols w:space="708"/>
       <w:docGrid w:linePitch="360"/>
     </w:sectPr>
@@ -721,7 +838,7 @@
 
 <file path=word/endnotes.xml><?xml version="1.0" encoding="utf-8"?>
 <w:endnotes xmlns:ve="http://schemas.openxmlformats.org/markup-compatibility/2006" xmlns:o="urn:schemas-microsoft-com:office:office" xmlns:r="http://schemas.openxmlformats.org/officeDocument/2006/relationships" xmlns:m="http://schemas.openxmlformats.org/officeDocument/2006/math" xmlns:v="urn:schemas-microsoft-com:vml" xmlns:wp="http://schemas.openxmlformats.org/drawingml/2006/wordprocessingDrawing" xmlns:w10="urn:schemas-microsoft-com:office:word" xmlns:w="http://schemas.openxmlformats.org/wordprocessingml/2006/main" xmlns:wne="http://schemas.microsoft.com/office/word/2006/wordml">
-  <w:endnote w:type="separator" w:id="0">
+  <w:endnote w:type="separator" w:id="-1">
     <w:p>
       <w:pPr>
         <w:spacing w:after="0" w:line="240" w:lineRule="auto"/>
@@ -731,7 +848,7 @@
       </w:r>
     </w:p>
   </w:endnote>
-  <w:endnote w:type="continuationSeparator" w:id="1">
+  <w:endnote w:type="continuationSeparator" w:id="0">
     <w:p>
       <w:pPr>
         <w:spacing w:after="0" w:line="240" w:lineRule="auto"/>
@@ -767,20 +884,6 @@
       </w:tabs>
       <w:jc w:val="center"/>
     </w:pPr>
-  </w:p>
-</w:ftr>
-</file>
-
-<file path=word/footer3.xml><?xml version="1.0" encoding="utf-8"?>
-<w:ftr xmlns:ve="http://schemas.openxmlformats.org/markup-compatibility/2006" xmlns:o="urn:schemas-microsoft-com:office:office" xmlns:r="http://schemas.openxmlformats.org/officeDocument/2006/relationships" xmlns:m="http://schemas.openxmlformats.org/officeDocument/2006/math" xmlns:v="urn:schemas-microsoft-com:vml" xmlns:wp="http://schemas.openxmlformats.org/drawingml/2006/wordprocessingDrawing" xmlns:w10="urn:schemas-microsoft-com:office:word" xmlns:w="http://schemas.openxmlformats.org/wordprocessingml/2006/main" xmlns:wne="http://schemas.microsoft.com/office/word/2006/wordml">
-  <w:p>
-    <w:pPr>
-      <w:pStyle w:val="Footer"/>
-      <w:tabs>
-        <w:tab w:val="left" w:pos="2655"/>
-      </w:tabs>
-      <w:jc w:val="center"/>
-    </w:pPr>
     <w:r>
       <w:t>SYSC 4907</w:t>
     </w:r>
@@ -789,11 +892,11 @@
     </w:r>
     <w:r>
       <w:tab/>
-      <w:t>RoboWars Project Proposal</w:t>
+      <w:t>RoboWars Progress Report</w:t>
     </w:r>
     <w:r>
       <w:tab/>
-      <w:t>September 24</w:t>
+      <w:t>December 6</w:t>
     </w:r>
     <w:r>
       <w:rPr>
@@ -817,12 +920,21 @@
       <w:t>Team #34</w:t>
     </w:r>
   </w:p>
+  <w:p>
+    <w:pPr>
+      <w:pStyle w:val="Footer"/>
+      <w:tabs>
+        <w:tab w:val="left" w:pos="2655"/>
+      </w:tabs>
+      <w:jc w:val="center"/>
+    </w:pPr>
+  </w:p>
 </w:ftr>
 </file>
 
 <file path=word/footnotes.xml><?xml version="1.0" encoding="utf-8"?>
 <w:footnotes xmlns:ve="http://schemas.openxmlformats.org/markup-compatibility/2006" xmlns:o="urn:schemas-microsoft-com:office:office" xmlns:r="http://schemas.openxmlformats.org/officeDocument/2006/relationships" xmlns:m="http://schemas.openxmlformats.org/officeDocument/2006/math" xmlns:v="urn:schemas-microsoft-com:vml" xmlns:wp="http://schemas.openxmlformats.org/drawingml/2006/wordprocessingDrawing" xmlns:w10="urn:schemas-microsoft-com:office:word" xmlns:w="http://schemas.openxmlformats.org/wordprocessingml/2006/main" xmlns:wne="http://schemas.microsoft.com/office/word/2006/wordml">
-  <w:footnote w:type="separator" w:id="0">
+  <w:footnote w:type="separator" w:id="-1">
     <w:p>
       <w:pPr>
         <w:spacing w:after="0" w:line="240" w:lineRule="auto"/>
@@ -832,7 +944,7 @@
       </w:r>
     </w:p>
   </w:footnote>
-  <w:footnote w:type="continuationSeparator" w:id="1">
+  <w:footnote w:type="continuationSeparator" w:id="0">
     <w:p>
       <w:pPr>
         <w:spacing w:after="0" w:line="240" w:lineRule="auto"/>
@@ -847,9 +959,25 @@
 
 <file path=word/header1.xml><?xml version="1.0" encoding="utf-8"?>
 <w:hdr xmlns:ve="http://schemas.openxmlformats.org/markup-compatibility/2006" xmlns:o="urn:schemas-microsoft-com:office:office" xmlns:r="http://schemas.openxmlformats.org/officeDocument/2006/relationships" xmlns:m="http://schemas.openxmlformats.org/officeDocument/2006/math" xmlns:v="urn:schemas-microsoft-com:vml" xmlns:wp="http://schemas.openxmlformats.org/drawingml/2006/wordprocessingDrawing" xmlns:w10="urn:schemas-microsoft-com:office:word" xmlns:w="http://schemas.openxmlformats.org/wordprocessingml/2006/main" xmlns:wne="http://schemas.microsoft.com/office/word/2006/wordml">
+  <w:p>
+    <w:pPr>
+      <w:pStyle w:val="Header"/>
+      <w:jc w:val="right"/>
+    </w:pPr>
+  </w:p>
+  <w:p>
+    <w:pPr>
+      <w:pStyle w:val="Header"/>
+    </w:pPr>
+  </w:p>
+</w:hdr>
+</file>
+
+<file path=word/header2.xml><?xml version="1.0" encoding="utf-8"?>
+<w:hdr xmlns:ve="http://schemas.openxmlformats.org/markup-compatibility/2006" xmlns:o="urn:schemas-microsoft-com:office:office" xmlns:r="http://schemas.openxmlformats.org/officeDocument/2006/relationships" xmlns:m="http://schemas.openxmlformats.org/officeDocument/2006/math" xmlns:v="urn:schemas-microsoft-com:vml" xmlns:wp="http://schemas.openxmlformats.org/drawingml/2006/wordprocessingDrawing" xmlns:w10="urn:schemas-microsoft-com:office:word" xmlns:w="http://schemas.openxmlformats.org/wordprocessingml/2006/main" xmlns:wne="http://schemas.microsoft.com/office/word/2006/wordml">
   <w:sdt>
     <w:sdtPr>
-      <w:id w:val="178114626"/>
+      <w:id w:val="96067348"/>
       <w:docPartObj>
         <w:docPartGallery w:val="Page Numbers (Top of Page)"/>
         <w:docPartUnique/>
@@ -866,9 +994,39 @@
             <w:rPr>
               <w:noProof/>
             </w:rPr>
-            <w:t>1</w:t>
+            <w:t>3</w:t>
           </w:r>
         </w:fldSimple>
+      </w:p>
+    </w:sdtContent>
+  </w:sdt>
+  <w:p>
+    <w:pPr>
+      <w:pStyle w:val="Header"/>
+    </w:pPr>
+  </w:p>
+</w:hdr>
+</file>
+
+<file path=word/header3.xml><?xml version="1.0" encoding="utf-8"?>
+<w:hdr xmlns:ve="http://schemas.openxmlformats.org/markup-compatibility/2006" xmlns:o="urn:schemas-microsoft-com:office:office" xmlns:r="http://schemas.openxmlformats.org/officeDocument/2006/relationships" xmlns:m="http://schemas.openxmlformats.org/officeDocument/2006/math" xmlns:v="urn:schemas-microsoft-com:vml" xmlns:wp="http://schemas.openxmlformats.org/drawingml/2006/wordprocessingDrawing" xmlns:w10="urn:schemas-microsoft-com:office:word" xmlns:w="http://schemas.openxmlformats.org/wordprocessingml/2006/main" xmlns:wne="http://schemas.microsoft.com/office/word/2006/wordml">
+  <w:sdt>
+    <w:sdtPr>
+      <w:id w:val="96067349"/>
+      <w:docPartObj>
+        <w:docPartGallery w:val="Page Numbers (Top of Page)"/>
+        <w:docPartUnique/>
+      </w:docPartObj>
+    </w:sdtPr>
+    <w:sdtContent>
+      <w:p>
+        <w:pPr>
+          <w:pStyle w:val="Header"/>
+          <w:jc w:val="right"/>
+        </w:pPr>
+        <w:r>
+          <w:t>4</w:t>
+        </w:r>
       </w:p>
     </w:sdtContent>
   </w:sdt>
@@ -2478,7 +2636,6 @@
     <w:basedOn w:val="Normal"/>
     <w:link w:val="FooterChar"/>
     <w:uiPriority w:val="99"/>
-    <w:semiHidden/>
     <w:rsid w:val="00E17FEC"/>
     <w:pPr>
       <w:tabs>
@@ -2493,7 +2650,6 @@
     <w:basedOn w:val="DefaultParagraphFont"/>
     <w:link w:val="Footer"/>
     <w:uiPriority w:val="99"/>
-    <w:semiHidden/>
     <w:locked/>
     <w:rsid w:val="00E17FEC"/>
     <w:rPr>
@@ -2843,7 +2999,7 @@
 </file>
 
 <file path=customXml/itemProps1.xml><?xml version="1.0" encoding="utf-8"?>
-<ds:datastoreItem xmlns:ds="http://schemas.openxmlformats.org/officeDocument/2006/customXml" ds:itemID="{E0813045-DACA-41AF-BF58-557ECB346341}">
+<ds:datastoreItem xmlns:ds="http://schemas.openxmlformats.org/officeDocument/2006/customXml" ds:itemID="{43D5FFFB-20DA-4FDE-8324-520F5F9736C3}">
   <ds:schemaRefs>
     <ds:schemaRef ds:uri="http://schemas.openxmlformats.org/officeDocument/2006/bibliography"/>
   </ds:schemaRefs>

</xml_diff>